<commit_message>
show categories on home page
</commit_message>
<xml_diff>
--- a/Criteria of E Commerce Website Developed.docx
+++ b/Criteria of E Commerce Website Developed.docx
@@ -438,14 +438,7 @@
           <w:rFonts w:ascii="Times New Roman" w:eastAsia="Times New Roman" w:hAnsi="Times New Roman" w:cs="Times New Roman"/>
           <w:sz w:val="24"/>
         </w:rPr>
-        <w:t>au</w:t>
-      </w:r>
-      <w:r>
-        <w:rPr>
-          <w:rFonts w:ascii="Times New Roman" w:eastAsia="Times New Roman" w:hAnsi="Times New Roman" w:cs="Times New Roman"/>
-          <w:sz w:val="24"/>
-        </w:rPr>
-        <w:t>r</w:t>
+        <w:t>aur</w:t>
       </w:r>
       <w:proofErr w:type="spellEnd"/>
       <w:r>
@@ -663,14 +656,7 @@
           <w:rFonts w:ascii="Times New Roman" w:eastAsia="Times New Roman" w:hAnsi="Times New Roman" w:cs="Times New Roman"/>
           <w:sz w:val="24"/>
         </w:rPr>
-        <w:t xml:space="preserve"> product</w:t>
-      </w:r>
-      <w:r>
-        <w:rPr>
-          <w:rFonts w:ascii="Times New Roman" w:eastAsia="Times New Roman" w:hAnsi="Times New Roman" w:cs="Times New Roman"/>
-          <w:sz w:val="24"/>
-        </w:rPr>
-        <w:t xml:space="preserve"> specifications, images, reviews, </w:t>
+        <w:t xml:space="preserve"> product specifications, images, reviews, </w:t>
       </w:r>
       <w:proofErr w:type="spellStart"/>
       <w:r>
@@ -979,14 +965,7 @@
           <w:rFonts w:ascii="Times New Roman" w:eastAsia="Times New Roman" w:hAnsi="Times New Roman" w:cs="Times New Roman"/>
           <w:sz w:val="24"/>
         </w:rPr>
-        <w:t>: Use</w:t>
-      </w:r>
-      <w:r>
-        <w:rPr>
-          <w:rFonts w:ascii="Times New Roman" w:eastAsia="Times New Roman" w:hAnsi="Times New Roman" w:cs="Times New Roman"/>
-          <w:sz w:val="24"/>
-        </w:rPr>
-        <w:t xml:space="preserve">rs </w:t>
+        <w:t xml:space="preserve">: Users </w:t>
       </w:r>
       <w:proofErr w:type="spellStart"/>
       <w:r>
@@ -1299,14 +1278,7 @@
           <w:rFonts w:ascii="Times New Roman" w:eastAsia="Times New Roman" w:hAnsi="Times New Roman" w:cs="Times New Roman"/>
           <w:sz w:val="24"/>
         </w:rPr>
-        <w:t>kar</w:t>
-      </w:r>
-      <w:r>
-        <w:rPr>
-          <w:rFonts w:ascii="Times New Roman" w:eastAsia="Times New Roman" w:hAnsi="Times New Roman" w:cs="Times New Roman"/>
-          <w:sz w:val="24"/>
-        </w:rPr>
-        <w:t>e</w:t>
+        <w:t>kare</w:t>
       </w:r>
       <w:proofErr w:type="spellEnd"/>
       <w:r>
@@ -1316,8 +1288,6 @@
         </w:rPr>
         <w:t>.</w:t>
       </w:r>
-      <w:bookmarkStart w:id="0" w:name="_GoBack"/>
-      <w:bookmarkEnd w:id="0"/>
     </w:p>
     <w:p>
       <w:pPr>
@@ -1827,70 +1797,14 @@
         </w:rPr>
         <w:t xml:space="preserve">: Admin </w:t>
       </w:r>
-      <w:proofErr w:type="spellStart"/>
       <w:r>
         <w:rPr>
           <w:rFonts w:ascii="Times New Roman" w:eastAsia="Times New Roman" w:hAnsi="Times New Roman" w:cs="Times New Roman"/>
           <w:sz w:val="24"/>
           <w:shd w:val="clear" w:color="auto" w:fill="00FF00"/>
         </w:rPr>
-        <w:t>apna</w:t>
-      </w:r>
-      <w:proofErr w:type="spellEnd"/>
-      <w:r>
-        <w:rPr>
-          <w:rFonts w:ascii="Times New Roman" w:eastAsia="Times New Roman" w:hAnsi="Times New Roman" w:cs="Times New Roman"/>
-          <w:sz w:val="24"/>
-          <w:shd w:val="clear" w:color="auto" w:fill="00FF00"/>
-        </w:rPr>
-        <w:t xml:space="preserve"> account create </w:t>
-      </w:r>
-      <w:proofErr w:type="spellStart"/>
-      <w:r>
-        <w:rPr>
-          <w:rFonts w:ascii="Times New Roman" w:eastAsia="Times New Roman" w:hAnsi="Times New Roman" w:cs="Times New Roman"/>
-          <w:sz w:val="24"/>
-          <w:shd w:val="clear" w:color="auto" w:fill="00FF00"/>
-        </w:rPr>
-        <w:t>aur</w:t>
-      </w:r>
-      <w:proofErr w:type="spellEnd"/>
-      <w:r>
-        <w:rPr>
-          <w:rFonts w:ascii="Times New Roman" w:eastAsia="Times New Roman" w:hAnsi="Times New Roman" w:cs="Times New Roman"/>
-          <w:sz w:val="24"/>
-          <w:shd w:val="clear" w:color="auto" w:fill="00FF00"/>
-        </w:rPr>
-        <w:t xml:space="preserve"> login </w:t>
-      </w:r>
-      <w:proofErr w:type="spellStart"/>
-      <w:r>
-        <w:rPr>
-          <w:rFonts w:ascii="Times New Roman" w:eastAsia="Times New Roman" w:hAnsi="Times New Roman" w:cs="Times New Roman"/>
-          <w:sz w:val="24"/>
-          <w:shd w:val="clear" w:color="auto" w:fill="00FF00"/>
-        </w:rPr>
-        <w:t>kar</w:t>
-      </w:r>
-      <w:proofErr w:type="spellEnd"/>
-      <w:r>
-        <w:rPr>
-          <w:rFonts w:ascii="Times New Roman" w:eastAsia="Times New Roman" w:hAnsi="Times New Roman" w:cs="Times New Roman"/>
-          <w:sz w:val="24"/>
-          <w:shd w:val="clear" w:color="auto" w:fill="00FF00"/>
-        </w:rPr>
-        <w:t xml:space="preserve"> </w:t>
-      </w:r>
-      <w:proofErr w:type="spellStart"/>
-      <w:r>
-        <w:rPr>
-          <w:rFonts w:ascii="Times New Roman" w:eastAsia="Times New Roman" w:hAnsi="Times New Roman" w:cs="Times New Roman"/>
-          <w:sz w:val="24"/>
-          <w:shd w:val="clear" w:color="auto" w:fill="00FF00"/>
-        </w:rPr>
-        <w:t>sakein</w:t>
-      </w:r>
-      <w:proofErr w:type="spellEnd"/>
+        <w:t>register and login with google account</w:t>
+      </w:r>
       <w:r>
         <w:rPr>
           <w:rFonts w:ascii="Times New Roman" w:eastAsia="Times New Roman" w:hAnsi="Times New Roman" w:cs="Times New Roman"/>
@@ -1933,15 +1847,7 @@
           <w:sz w:val="24"/>
           <w:shd w:val="clear" w:color="auto" w:fill="00FF00"/>
         </w:rPr>
-        <w:t xml:space="preserve">: Admin </w:t>
-      </w:r>
-      <w:r>
-        <w:rPr>
-          <w:rFonts w:ascii="Times New Roman" w:eastAsia="Times New Roman" w:hAnsi="Times New Roman" w:cs="Times New Roman"/>
-          <w:sz w:val="24"/>
-          <w:shd w:val="clear" w:color="auto" w:fill="00FF00"/>
-        </w:rPr>
-        <w:t>profile information update</w:t>
+        <w:t>: Admin profile information update</w:t>
       </w:r>
       <w:r>
         <w:rPr>
@@ -2163,15 +2069,7 @@
           <w:sz w:val="24"/>
           <w:shd w:val="clear" w:color="auto" w:fill="00FF00"/>
         </w:rPr>
-        <w:t xml:space="preserve"> sub cat</w:t>
-      </w:r>
-      <w:r>
-        <w:rPr>
-          <w:rFonts w:ascii="Times New Roman" w:eastAsia="Times New Roman" w:hAnsi="Times New Roman" w:cs="Times New Roman"/>
-          <w:sz w:val="24"/>
-          <w:shd w:val="clear" w:color="auto" w:fill="00FF00"/>
-        </w:rPr>
-        <w:t>egories add, update, a</w:t>
+        <w:t xml:space="preserve"> sub categories add, update, a</w:t>
       </w:r>
       <w:r>
         <w:rPr>
@@ -2482,6 +2380,8 @@
         </w:rPr>
         <w:t>.</w:t>
       </w:r>
+      <w:bookmarkStart w:id="0" w:name="_GoBack"/>
+      <w:bookmarkEnd w:id="0"/>
     </w:p>
     <w:p>
       <w:pPr>
@@ -2505,15 +2405,7 @@
           <w:b/>
           <w:sz w:val="24"/>
         </w:rPr>
-        <w:t>U</w:t>
-      </w:r>
-      <w:r>
-        <w:rPr>
-          <w:rFonts w:ascii="Times New Roman" w:eastAsia="Times New Roman" w:hAnsi="Times New Roman" w:cs="Times New Roman"/>
-          <w:b/>
-          <w:sz w:val="24"/>
-        </w:rPr>
-        <w:t>ser Management</w:t>
+        <w:t>User Management</w:t>
       </w:r>
       <w:r>
         <w:rPr>
@@ -2729,14 +2621,7 @@
           <w:rFonts w:ascii="Times New Roman" w:eastAsia="Times New Roman" w:hAnsi="Times New Roman" w:cs="Times New Roman"/>
           <w:sz w:val="24"/>
         </w:rPr>
-        <w:t xml:space="preserve"> PCI compliance for secure</w:t>
-      </w:r>
-      <w:r>
-        <w:rPr>
-          <w:rFonts w:ascii="Times New Roman" w:eastAsia="Times New Roman" w:hAnsi="Times New Roman" w:cs="Times New Roman"/>
-          <w:sz w:val="24"/>
-        </w:rPr>
-        <w:t xml:space="preserve"> transactions.</w:t>
+        <w:t xml:space="preserve"> PCI compliance for secure transactions.</w:t>
       </w:r>
     </w:p>
     <w:p>
@@ -3310,14 +3195,7 @@
           <w:rFonts w:ascii="Times New Roman" w:eastAsia="Times New Roman" w:hAnsi="Times New Roman" w:cs="Times New Roman"/>
           <w:sz w:val="24"/>
         </w:rPr>
-        <w:t xml:space="preserve">: Tools and techniques </w:t>
-      </w:r>
-      <w:r>
-        <w:rPr>
-          <w:rFonts w:ascii="Times New Roman" w:eastAsia="Times New Roman" w:hAnsi="Times New Roman" w:cs="Times New Roman"/>
-          <w:sz w:val="24"/>
-        </w:rPr>
-        <w:t>for fraud detection and prevention.</w:t>
+        <w:t>: Tools and techniques for fraud detection and prevention.</w:t>
       </w:r>
     </w:p>
     <w:p>
@@ -3715,14 +3593,7 @@
           <w:rFonts w:ascii="Times New Roman" w:eastAsia="Times New Roman" w:hAnsi="Times New Roman" w:cs="Times New Roman"/>
           <w:sz w:val="24"/>
         </w:rPr>
-        <w:t>: Clean and des</w:t>
-      </w:r>
-      <w:r>
-        <w:rPr>
-          <w:rFonts w:ascii="Times New Roman" w:eastAsia="Times New Roman" w:hAnsi="Times New Roman" w:cs="Times New Roman"/>
-          <w:sz w:val="24"/>
-        </w:rPr>
-        <w:t>criptive URLs.</w:t>
+        <w:t>: Clean and descriptive URLs.</w:t>
       </w:r>
     </w:p>
     <w:p>

</xml_diff>